<commit_message>
--removed the demandware references.
</commit_message>
<xml_diff>
--- a/Link_globalPay/documentation/Global Payments Storefront Reference Architecture_v1.0.docx
+++ b/Link_globalPay/documentation/Global Payments Storefront Reference Architecture_v1.0.docx
@@ -2687,9 +2687,9 @@
         </w:rPr>
       </w:pPr>
       <w:bookmarkStart w:id="2" w:name="_Toc106281516"/>
-      <w:bookmarkStart w:id="3" w:name="_Toc105710004"/>
-      <w:bookmarkStart w:id="4" w:name="_Toc106271979"/>
-      <w:bookmarkStart w:id="5" w:name="_Toc107568391"/>
+      <w:bookmarkStart w:id="3" w:name="_Toc107568391"/>
+      <w:bookmarkStart w:id="4" w:name="_Toc105710004"/>
+      <w:bookmarkStart w:id="5" w:name="_Toc106271979"/>
       <w:bookmarkEnd w:id="0"/>
       <w:r>
         <w:rPr>
@@ -2706,7 +2706,7 @@
         <w:t>Diagram</w:t>
       </w:r>
       <w:bookmarkEnd w:id="2"/>
-      <w:bookmarkEnd w:id="5"/>
+      <w:bookmarkEnd w:id="3"/>
     </w:p>
     <w:p/>
     <w:p>
@@ -2764,8 +2764,8 @@
     <w:p/>
     <w:p/>
     <w:p/>
-    <w:bookmarkEnd w:id="3"/>
     <w:bookmarkEnd w:id="4"/>
+    <w:bookmarkEnd w:id="5"/>
     <w:p/>
     <w:p/>
     <w:p/>
@@ -5214,10 +5214,7 @@
       </w:pPr>
       <w:r>
         <w:lastRenderedPageBreak/>
-        <w:t>There are no single points of failure.</w:t>
-      </w:r>
-      <w:r>
-        <w:t xml:space="preserve"> </w:t>
+        <w:t xml:space="preserve">There are no single points of failure. </w:t>
       </w:r>
       <w:r>
         <w:rPr>
@@ -5291,17 +5288,7 @@
           <w:szCs w:val="21"/>
           <w:shd w:val="clear" w:color="auto" w:fill="FFFFFF"/>
         </w:rPr>
-        <w:t xml:space="preserve">In case of any failover, please open support case </w:t>
-      </w:r>
-      <w:r>
-        <w:rPr>
-          <w:rFonts w:ascii="Segoe UI" w:hAnsi="Segoe UI" w:cs="Segoe UI"/>
-          <w:color w:val="242424"/>
-          <w:sz w:val="21"/>
-          <w:szCs w:val="21"/>
-          <w:shd w:val="clear" w:color="auto" w:fill="FFFFFF"/>
-        </w:rPr>
-        <w:t xml:space="preserve">@ </w:t>
+        <w:t xml:space="preserve">In case of any failover, please open support case @ </w:t>
       </w:r>
       <w:hyperlink r:id="rId22" w:history="1">
         <w:r>
@@ -5335,13 +5322,7 @@
     </w:p>
     <w:p>
       <w:r>
-        <w:t>Globalpay cartridge support only for the</w:t>
-      </w:r>
-      <w:r>
-        <w:t xml:space="preserve"> locale like </w:t>
-      </w:r>
-      <w:r>
-        <w:t>English (United States).</w:t>
+        <w:t>Globalpay cartridge support only for the locale like English (United States).</w:t>
       </w:r>
     </w:p>
     <w:p/>
@@ -12853,7 +12834,7 @@
           <w:iCs/>
           <w:color w:val="2F5496" w:themeColor="accent1" w:themeShade="BF"/>
         </w:rPr>
-        <w:t xml:space="preserve">Apple Pay on Demandware Storefront </w:t>
+        <w:t xml:space="preserve">Apple Pay on Storefront </w:t>
       </w:r>
     </w:p>
     <w:p>
@@ -12877,7 +12858,7 @@
         <w:rPr>
           <w:rFonts w:cstheme="minorHAnsi"/>
         </w:rPr>
-        <w:t>To test ApplePay on Demandware site, following files need to be updated:</w:t>
+        <w:t>To test ApplePay on site, following files need to be updated:</w:t>
       </w:r>
     </w:p>
     <w:p>
@@ -26061,6 +26042,7 @@
     <w:lsdException w:name="HTML Sample" w:semiHidden="1" w:unhideWhenUsed="1"/>
     <w:lsdException w:name="HTML Typewriter" w:semiHidden="1" w:unhideWhenUsed="1"/>
     <w:lsdException w:name="HTML Variable" w:semiHidden="1" w:unhideWhenUsed="1"/>
+    <w:lsdException w:name="Normal Table" w:semiHidden="1" w:unhideWhenUsed="1"/>
     <w:lsdException w:name="annotation subject" w:semiHidden="1" w:unhideWhenUsed="1"/>
     <w:lsdException w:name="No List" w:semiHidden="1" w:unhideWhenUsed="1"/>
     <w:lsdException w:name="Outline List 1" w:semiHidden="1" w:unhideWhenUsed="1"/>
@@ -26103,8 +26085,11 @@
     <w:lsdException w:name="Table Contemporary" w:semiHidden="1" w:unhideWhenUsed="1"/>
     <w:lsdException w:name="Table Elegant" w:semiHidden="1" w:unhideWhenUsed="1"/>
     <w:lsdException w:name="Table Professional" w:semiHidden="1" w:unhideWhenUsed="1"/>
+    <w:lsdException w:name="Table Subtle 1" w:semiHidden="1" w:unhideWhenUsed="1"/>
     <w:lsdException w:name="Table Subtle 2" w:semiHidden="1" w:unhideWhenUsed="1"/>
     <w:lsdException w:name="Table Web 1" w:semiHidden="1" w:unhideWhenUsed="1"/>
+    <w:lsdException w:name="Table Web 2" w:semiHidden="1" w:unhideWhenUsed="1"/>
+    <w:lsdException w:name="Table Web 3" w:semiHidden="1" w:unhideWhenUsed="1"/>
     <w:lsdException w:name="Balloon Text" w:semiHidden="1" w:unhideWhenUsed="1"/>
     <w:lsdException w:name="Table Grid" w:uiPriority="39"/>
     <w:lsdException w:name="Table Theme" w:semiHidden="1" w:unhideWhenUsed="1"/>

</xml_diff>

<commit_message>
--Updated the version and userstories sheet.
</commit_message>
<xml_diff>
--- a/Link_globalPay/documentation/Global Payments Storefront Reference Architecture_v1.0.docx
+++ b/Link_globalPay/documentation/Global Payments Storefront Reference Architecture_v1.0.docx
@@ -2376,7 +2376,19 @@
         <w:rPr>
           <w:rFonts w:cstheme="minorHAnsi"/>
         </w:rPr>
-        <w:t xml:space="preserve"> 22.6.0</w:t>
+        <w:t xml:space="preserve"> 22.</w:t>
+      </w:r>
+      <w:r>
+        <w:rPr>
+          <w:rFonts w:cstheme="minorHAnsi"/>
+        </w:rPr>
+        <w:t>1</w:t>
+      </w:r>
+      <w:r>
+        <w:rPr>
+          <w:rFonts w:cstheme="minorHAnsi"/>
+        </w:rPr>
+        <w:t>.0</w:t>
       </w:r>
     </w:p>
     <w:p>

</xml_diff>